<commit_message>
Started adding line coverage functionality
</commit_message>
<xml_diff>
--- a/data_files/final_dataset/results_processed.docx
+++ b/data_files/final_dataset/results_processed.docx
@@ -2,9 +2,28 @@
 <file path=word/document.xml><?xml version="1.0" encoding="utf-8"?>
 <w:document xmlns:wpc="http://schemas.microsoft.com/office/word/2010/wordprocessingCanvas" xmlns:cx="http://schemas.microsoft.com/office/drawing/2014/chartex" xmlns:cx1="http://schemas.microsoft.com/office/drawing/2015/9/8/chartex" xmlns:cx2="http://schemas.microsoft.com/office/drawing/2015/10/21/chartex" xmlns:cx3="http://schemas.microsoft.com/office/drawing/2016/5/9/chartex" xmlns:cx4="http://schemas.microsoft.com/office/drawing/2016/5/10/chartex" xmlns:cx5="http://schemas.microsoft.com/office/drawing/2016/5/11/chartex" xmlns:cx6="http://schemas.microsoft.com/office/drawing/2016/5/12/chartex" xmlns:cx7="http://schemas.microsoft.com/office/drawing/2016/5/13/chartex" xmlns:cx8="http://schemas.microsoft.com/office/drawing/2016/5/14/chartex" xmlns:mc="http://schemas.openxmlformats.org/markup-compatibility/2006" xmlns:aink="http://schemas.microsoft.com/office/drawing/2016/ink" xmlns:am3d="http://schemas.microsoft.com/office/drawing/2017/model3d" xmlns:o="urn:schemas-microsoft-com:office:office" xmlns:r="http://schemas.openxmlformats.org/officeDocument/2006/relationships" xmlns:m="http://schemas.openxmlformats.org/officeDocument/2006/math" xmlns:v="urn:schemas-microsoft-com:vml" xmlns:wp14="http://schemas.microsoft.com/office/word/2010/wordprocessingDrawing" xmlns:wp="http://schemas.openxmlformats.org/drawingml/2006/wordprocessingDrawing" xmlns:w10="urn:schemas-microsoft-com:office:word" xmlns:w="http://schemas.openxmlformats.org/wordprocessingml/2006/main" xmlns:w14="http://schemas.microsoft.com/office/word/2010/wordml" xmlns:w15="http://schemas.microsoft.com/office/word/2012/wordml" xmlns:w16cid="http://schemas.microsoft.com/office/word/2016/wordml/cid" xmlns:w16se="http://schemas.microsoft.com/office/word/2015/wordml/symex" xmlns:wpg="http://schemas.microsoft.com/office/word/2010/wordprocessingGroup" xmlns:wpi="http://schemas.microsoft.com/office/word/2010/wordprocessingInk" xmlns:wne="http://schemas.microsoft.com/office/word/2006/wordml" xmlns:wps="http://schemas.microsoft.com/office/word/2010/wordprocessingShape" mc:Ignorable="w14 w15 w16se w16cid wp14">
   <w:body>
+    <w:p>
+      <w:proofErr w:type="spellStart"/>
+      <w:r>
+        <w:t>Cochange</w:t>
+      </w:r>
+      <w:proofErr w:type="spellEnd"/>
+      <w:r>
+        <w:t xml:space="preserve"> in a same commit: </w:t>
+      </w:r>
+      <w:r>
+        <w:rPr>
+          <w:rFonts w:ascii="Calibri" w:eastAsia="Times New Roman" w:hAnsi="Calibri" w:cs="Calibri"/>
+          <w:color w:val="000000"/>
+          <w:lang w:eastAsia="en-CA"/>
+        </w:rPr>
+        <w:t>c1 to c20</w:t>
+      </w:r>
+    </w:p>
     <w:tbl>
       <w:tblPr>
-        <w:tblW w:w="9425" w:type="dxa"/>
+        <w:tblpPr w:leftFromText="180" w:rightFromText="180" w:vertAnchor="page" w:horzAnchor="margin" w:tblpY="1992"/>
+        <w:tblW w:w="7933" w:type="dxa"/>
         <w:tblBorders>
           <w:top w:val="single" w:sz="4" w:space="0" w:color="auto"/>
           <w:left w:val="single" w:sz="4" w:space="0" w:color="auto"/>
@@ -17,7 +36,6 @@
       </w:tblPr>
       <w:tblGrid>
         <w:gridCol w:w="1694"/>
-        <w:gridCol w:w="1492"/>
         <w:gridCol w:w="2851"/>
         <w:gridCol w:w="1694"/>
         <w:gridCol w:w="1694"/>
@@ -59,37 +77,6 @@
         </w:tc>
         <w:tc>
           <w:tcPr>
-            <w:tcW w:w="1492" w:type="dxa"/>
-            <w:shd w:val="clear" w:color="auto" w:fill="auto"/>
-            <w:vAlign w:val="center"/>
-            <w:hideMark/>
-          </w:tcPr>
-          <w:p>
-            <w:pPr>
-              <w:spacing w:after="0" w:line="240" w:lineRule="auto"/>
-              <w:jc w:val="center"/>
-              <w:rPr>
-                <w:rFonts w:ascii="Calibri" w:eastAsia="Times New Roman" w:hAnsi="Calibri" w:cs="Calibri"/>
-                <w:b/>
-                <w:bCs/>
-                <w:color w:val="000000"/>
-                <w:lang w:eastAsia="en-CA"/>
-              </w:rPr>
-            </w:pPr>
-            <w:r>
-              <w:rPr>
-                <w:rFonts w:ascii="Calibri" w:eastAsia="Times New Roman" w:hAnsi="Calibri" w:cs="Calibri"/>
-                <w:b/>
-                <w:bCs/>
-                <w:color w:val="000000"/>
-                <w:lang w:eastAsia="en-CA"/>
-              </w:rPr>
-              <w:t>Changes at the same Commit</w:t>
-            </w:r>
-          </w:p>
-        </w:tc>
-        <w:tc>
-          <w:tcPr>
             <w:tcW w:w="2851" w:type="dxa"/>
             <w:shd w:val="clear" w:color="auto" w:fill="auto"/>
             <w:vAlign w:val="center"/>
@@ -254,34 +241,6 @@
         </w:tc>
         <w:tc>
           <w:tcPr>
-            <w:tcW w:w="1492" w:type="dxa"/>
-            <w:vMerge w:val="restart"/>
-            <w:shd w:val="clear" w:color="auto" w:fill="auto"/>
-            <w:vAlign w:val="center"/>
-            <w:hideMark/>
-          </w:tcPr>
-          <w:p>
-            <w:pPr>
-              <w:spacing w:after="0" w:line="240" w:lineRule="auto"/>
-              <w:jc w:val="center"/>
-              <w:rPr>
-                <w:rFonts w:ascii="Calibri" w:eastAsia="Times New Roman" w:hAnsi="Calibri" w:cs="Calibri"/>
-                <w:color w:val="000000"/>
-                <w:lang w:eastAsia="en-CA"/>
-              </w:rPr>
-            </w:pPr>
-            <w:r>
-              <w:rPr>
-                <w:rFonts w:ascii="Calibri" w:eastAsia="Times New Roman" w:hAnsi="Calibri" w:cs="Calibri"/>
-                <w:color w:val="000000"/>
-                <w:lang w:eastAsia="en-CA"/>
-              </w:rPr>
-              <w:t>c1 to c20</w:t>
-            </w:r>
-          </w:p>
-        </w:tc>
-        <w:tc>
-          <w:tcPr>
             <w:tcW w:w="2851" w:type="dxa"/>
             <w:shd w:val="clear" w:color="auto" w:fill="auto"/>
             <w:noWrap/>
@@ -400,24 +359,6 @@
         </w:tc>
         <w:tc>
           <w:tcPr>
-            <w:tcW w:w="1492" w:type="dxa"/>
-            <w:vMerge/>
-            <w:vAlign w:val="center"/>
-            <w:hideMark/>
-          </w:tcPr>
-          <w:p>
-            <w:pPr>
-              <w:spacing w:after="0" w:line="240" w:lineRule="auto"/>
-              <w:rPr>
-                <w:rFonts w:ascii="Calibri" w:eastAsia="Times New Roman" w:hAnsi="Calibri" w:cs="Calibri"/>
-                <w:color w:val="000000"/>
-                <w:lang w:eastAsia="en-CA"/>
-              </w:rPr>
-            </w:pPr>
-          </w:p>
-        </w:tc>
-        <w:tc>
-          <w:tcPr>
             <w:tcW w:w="2851" w:type="dxa"/>
             <w:shd w:val="clear" w:color="auto" w:fill="auto"/>
             <w:noWrap/>
@@ -530,24 +471,6 @@
         </w:tc>
         <w:tc>
           <w:tcPr>
-            <w:tcW w:w="1492" w:type="dxa"/>
-            <w:vMerge/>
-            <w:vAlign w:val="center"/>
-            <w:hideMark/>
-          </w:tcPr>
-          <w:p>
-            <w:pPr>
-              <w:spacing w:after="0" w:line="240" w:lineRule="auto"/>
-              <w:rPr>
-                <w:rFonts w:ascii="Calibri" w:eastAsia="Times New Roman" w:hAnsi="Calibri" w:cs="Calibri"/>
-                <w:color w:val="000000"/>
-                <w:lang w:eastAsia="en-CA"/>
-              </w:rPr>
-            </w:pPr>
-          </w:p>
-        </w:tc>
-        <w:tc>
-          <w:tcPr>
             <w:tcW w:w="2851" w:type="dxa"/>
             <w:shd w:val="clear" w:color="auto" w:fill="auto"/>
             <w:noWrap/>
@@ -660,24 +583,6 @@
         </w:tc>
         <w:tc>
           <w:tcPr>
-            <w:tcW w:w="1492" w:type="dxa"/>
-            <w:vMerge/>
-            <w:vAlign w:val="center"/>
-            <w:hideMark/>
-          </w:tcPr>
-          <w:p>
-            <w:pPr>
-              <w:spacing w:after="0" w:line="240" w:lineRule="auto"/>
-              <w:rPr>
-                <w:rFonts w:ascii="Calibri" w:eastAsia="Times New Roman" w:hAnsi="Calibri" w:cs="Calibri"/>
-                <w:color w:val="000000"/>
-                <w:lang w:eastAsia="en-CA"/>
-              </w:rPr>
-            </w:pPr>
-          </w:p>
-        </w:tc>
-        <w:tc>
-          <w:tcPr>
             <w:tcW w:w="2851" w:type="dxa"/>
             <w:shd w:val="clear" w:color="auto" w:fill="auto"/>
             <w:noWrap/>
@@ -790,24 +695,6 @@
         </w:tc>
         <w:tc>
           <w:tcPr>
-            <w:tcW w:w="1492" w:type="dxa"/>
-            <w:vMerge/>
-            <w:vAlign w:val="center"/>
-            <w:hideMark/>
-          </w:tcPr>
-          <w:p>
-            <w:pPr>
-              <w:spacing w:after="0" w:line="240" w:lineRule="auto"/>
-              <w:rPr>
-                <w:rFonts w:ascii="Calibri" w:eastAsia="Times New Roman" w:hAnsi="Calibri" w:cs="Calibri"/>
-                <w:color w:val="000000"/>
-                <w:lang w:eastAsia="en-CA"/>
-              </w:rPr>
-            </w:pPr>
-          </w:p>
-        </w:tc>
-        <w:tc>
-          <w:tcPr>
             <w:tcW w:w="2851" w:type="dxa"/>
             <w:shd w:val="clear" w:color="auto" w:fill="auto"/>
             <w:noWrap/>
@@ -918,24 +805,6 @@
         </w:tc>
         <w:tc>
           <w:tcPr>
-            <w:tcW w:w="1492" w:type="dxa"/>
-            <w:vMerge/>
-            <w:vAlign w:val="center"/>
-            <w:hideMark/>
-          </w:tcPr>
-          <w:p>
-            <w:pPr>
-              <w:spacing w:after="0" w:line="240" w:lineRule="auto"/>
-              <w:rPr>
-                <w:rFonts w:ascii="Calibri" w:eastAsia="Times New Roman" w:hAnsi="Calibri" w:cs="Calibri"/>
-                <w:color w:val="000000"/>
-                <w:lang w:eastAsia="en-CA"/>
-              </w:rPr>
-            </w:pPr>
-          </w:p>
-        </w:tc>
-        <w:tc>
-          <w:tcPr>
             <w:tcW w:w="2851" w:type="dxa"/>
             <w:shd w:val="clear" w:color="auto" w:fill="auto"/>
             <w:noWrap/>
@@ -1011,9 +880,17 @@
     </w:tbl>
     <w:p/>
     <w:p/>
+    <w:p/>
+    <w:p/>
+    <w:p/>
+    <w:p/>
+    <w:p/>
+    <w:p/>
+    <w:p/>
+    <w:p/>
     <w:tbl>
       <w:tblPr>
-        <w:tblW w:w="9527" w:type="dxa"/>
+        <w:tblW w:w="9806" w:type="dxa"/>
         <w:jc w:val="center"/>
         <w:tblBorders>
           <w:top w:val="single" w:sz="4" w:space="0" w:color="auto"/>
@@ -1029,12 +906,12 @@
         <w:gridCol w:w="1456"/>
         <w:gridCol w:w="1279"/>
         <w:gridCol w:w="1543"/>
-        <w:gridCol w:w="957"/>
-        <w:gridCol w:w="948"/>
-        <w:gridCol w:w="851"/>
+        <w:gridCol w:w="962"/>
+        <w:gridCol w:w="1095"/>
+        <w:gridCol w:w="876"/>
         <w:gridCol w:w="819"/>
-        <w:gridCol w:w="856"/>
-        <w:gridCol w:w="818"/>
+        <w:gridCol w:w="942"/>
+        <w:gridCol w:w="834"/>
       </w:tblGrid>
       <w:tr>
         <w:trPr>
@@ -1060,7 +937,6 @@
                 <w:lang w:eastAsia="en-CA"/>
               </w:rPr>
             </w:pPr>
-            <w:bookmarkStart w:id="0" w:name="_GoBack"/>
             <w:r>
               <w:rPr>
                 <w:rFonts w:ascii="Calibri" w:eastAsia="Times New Roman" w:hAnsi="Calibri" w:cs="Calibri"/>
@@ -1191,7 +1067,17 @@
                 <w:color w:val="000000"/>
                 <w:lang w:eastAsia="en-CA"/>
               </w:rPr>
-              <w:t xml:space="preserve">Similar </w:t>
+              <w:t>Cloned</w:t>
+            </w:r>
+            <w:r>
+              <w:rPr>
+                <w:rFonts w:ascii="Calibri" w:eastAsia="Times New Roman" w:hAnsi="Calibri" w:cs="Calibri"/>
+                <w:b/>
+                <w:bCs/>
+                <w:color w:val="000000"/>
+                <w:lang w:eastAsia="en-CA"/>
+              </w:rPr>
+              <w:t xml:space="preserve"> </w:t>
             </w:r>
             <w:proofErr w:type="spellStart"/>
             <w:r>
@@ -1209,7 +1095,7 @@
         </w:tc>
         <w:tc>
           <w:tcPr>
-            <w:tcW w:w="5249" w:type="dxa"/>
+            <w:tcW w:w="5528" w:type="dxa"/>
             <w:gridSpan w:val="6"/>
             <w:shd w:val="clear" w:color="auto" w:fill="auto"/>
             <w:noWrap/>
@@ -1233,14 +1119,7 @@
                 <w:b/>
                 <w:bCs/>
               </w:rPr>
-              <w:t xml:space="preserve">Average </w:t>
-            </w:r>
-            <w:r>
-              <w:rPr>
-                <w:b/>
-                <w:bCs/>
-              </w:rPr>
-              <w:t>Detection Accuracy</w:t>
+              <w:t>Average Detection Accuracy</w:t>
             </w:r>
           </w:p>
         </w:tc>
@@ -1320,7 +1199,7 @@
         </w:tc>
         <w:tc>
           <w:tcPr>
-            <w:tcW w:w="957" w:type="dxa"/>
+            <w:tcW w:w="962" w:type="dxa"/>
             <w:shd w:val="clear" w:color="auto" w:fill="auto"/>
             <w:noWrap/>
             <w:vAlign w:val="center"/>
@@ -1347,14 +1226,46 @@
                 <w:color w:val="000000"/>
                 <w:lang w:eastAsia="en-CA"/>
               </w:rPr>
-              <w:t>conqat</w:t>
+              <w:t>ConQAT</w:t>
             </w:r>
             <w:proofErr w:type="spellEnd"/>
           </w:p>
         </w:tc>
         <w:tc>
           <w:tcPr>
-            <w:tcW w:w="948" w:type="dxa"/>
+            <w:tcW w:w="1095" w:type="dxa"/>
+            <w:shd w:val="clear" w:color="auto" w:fill="auto"/>
+            <w:noWrap/>
+            <w:vAlign w:val="center"/>
+            <w:hideMark/>
+          </w:tcPr>
+          <w:p>
+            <w:pPr>
+              <w:spacing w:after="0" w:line="240" w:lineRule="auto"/>
+              <w:jc w:val="center"/>
+              <w:rPr>
+                <w:rFonts w:ascii="Calibri" w:eastAsia="Times New Roman" w:hAnsi="Calibri" w:cs="Calibri"/>
+                <w:b/>
+                <w:bCs/>
+                <w:color w:val="000000"/>
+                <w:lang w:eastAsia="en-CA"/>
+              </w:rPr>
+            </w:pPr>
+            <w:r>
+              <w:rPr>
+                <w:rFonts w:ascii="Calibri" w:eastAsia="Times New Roman" w:hAnsi="Calibri" w:cs="Calibri"/>
+                <w:b/>
+                <w:bCs/>
+                <w:color w:val="000000"/>
+                <w:lang w:eastAsia="en-CA"/>
+              </w:rPr>
+              <w:t>DECKARD</w:t>
+            </w:r>
+          </w:p>
+        </w:tc>
+        <w:tc>
+          <w:tcPr>
+            <w:tcW w:w="876" w:type="dxa"/>
             <w:shd w:val="clear" w:color="auto" w:fill="auto"/>
             <w:noWrap/>
             <w:vAlign w:val="center"/>
@@ -1381,14 +1292,46 @@
                 <w:color w:val="000000"/>
                 <w:lang w:eastAsia="en-CA"/>
               </w:rPr>
-              <w:t>deckard</w:t>
+              <w:t>iClones</w:t>
             </w:r>
             <w:proofErr w:type="spellEnd"/>
           </w:p>
         </w:tc>
         <w:tc>
           <w:tcPr>
-            <w:tcW w:w="851" w:type="dxa"/>
+            <w:tcW w:w="819" w:type="dxa"/>
+            <w:shd w:val="clear" w:color="auto" w:fill="auto"/>
+            <w:noWrap/>
+            <w:vAlign w:val="center"/>
+            <w:hideMark/>
+          </w:tcPr>
+          <w:p>
+            <w:pPr>
+              <w:spacing w:after="0" w:line="240" w:lineRule="auto"/>
+              <w:jc w:val="center"/>
+              <w:rPr>
+                <w:rFonts w:ascii="Calibri" w:eastAsia="Times New Roman" w:hAnsi="Calibri" w:cs="Calibri"/>
+                <w:b/>
+                <w:bCs/>
+                <w:color w:val="000000"/>
+                <w:lang w:eastAsia="en-CA"/>
+              </w:rPr>
+            </w:pPr>
+            <w:r>
+              <w:rPr>
+                <w:rFonts w:ascii="Calibri" w:eastAsia="Times New Roman" w:hAnsi="Calibri" w:cs="Calibri"/>
+                <w:b/>
+                <w:bCs/>
+                <w:color w:val="000000"/>
+                <w:lang w:eastAsia="en-CA"/>
+              </w:rPr>
+              <w:t>NiCad</w:t>
+            </w:r>
+          </w:p>
+        </w:tc>
+        <w:tc>
+          <w:tcPr>
+            <w:tcW w:w="942" w:type="dxa"/>
             <w:shd w:val="clear" w:color="auto" w:fill="auto"/>
             <w:noWrap/>
             <w:vAlign w:val="center"/>
@@ -1415,106 +1358,40 @@
                 <w:color w:val="000000"/>
                 <w:lang w:eastAsia="en-CA"/>
               </w:rPr>
-              <w:t>iclones</w:t>
+              <w:t>SimCAD</w:t>
             </w:r>
             <w:proofErr w:type="spellEnd"/>
           </w:p>
         </w:tc>
         <w:tc>
           <w:tcPr>
-            <w:tcW w:w="819" w:type="dxa"/>
-            <w:shd w:val="clear" w:color="auto" w:fill="auto"/>
-            <w:noWrap/>
-            <w:vAlign w:val="center"/>
-            <w:hideMark/>
-          </w:tcPr>
-          <w:p>
-            <w:pPr>
-              <w:spacing w:after="0" w:line="240" w:lineRule="auto"/>
-              <w:jc w:val="center"/>
-              <w:rPr>
-                <w:rFonts w:ascii="Calibri" w:eastAsia="Times New Roman" w:hAnsi="Calibri" w:cs="Calibri"/>
-                <w:b/>
-                <w:bCs/>
-                <w:color w:val="000000"/>
-                <w:lang w:eastAsia="en-CA"/>
-              </w:rPr>
-            </w:pPr>
-            <w:r>
-              <w:rPr>
-                <w:rFonts w:ascii="Calibri" w:eastAsia="Times New Roman" w:hAnsi="Calibri" w:cs="Calibri"/>
-                <w:b/>
-                <w:bCs/>
-                <w:color w:val="000000"/>
-                <w:lang w:eastAsia="en-CA"/>
-              </w:rPr>
-              <w:t>nicad5</w:t>
-            </w:r>
-          </w:p>
-        </w:tc>
-        <w:tc>
-          <w:tcPr>
-            <w:tcW w:w="856" w:type="dxa"/>
-            <w:shd w:val="clear" w:color="auto" w:fill="auto"/>
-            <w:noWrap/>
-            <w:vAlign w:val="center"/>
-            <w:hideMark/>
-          </w:tcPr>
-          <w:p>
-            <w:pPr>
-              <w:spacing w:after="0" w:line="240" w:lineRule="auto"/>
-              <w:jc w:val="center"/>
-              <w:rPr>
-                <w:rFonts w:ascii="Calibri" w:eastAsia="Times New Roman" w:hAnsi="Calibri" w:cs="Calibri"/>
-                <w:b/>
-                <w:bCs/>
-                <w:color w:val="000000"/>
-                <w:lang w:eastAsia="en-CA"/>
-              </w:rPr>
-            </w:pPr>
-            <w:proofErr w:type="spellStart"/>
-            <w:r>
-              <w:rPr>
-                <w:rFonts w:ascii="Calibri" w:eastAsia="Times New Roman" w:hAnsi="Calibri" w:cs="Calibri"/>
-                <w:b/>
-                <w:bCs/>
-                <w:color w:val="000000"/>
-                <w:lang w:eastAsia="en-CA"/>
-              </w:rPr>
-              <w:t>simcad</w:t>
-            </w:r>
-            <w:proofErr w:type="spellEnd"/>
-          </w:p>
-        </w:tc>
-        <w:tc>
-          <w:tcPr>
-            <w:tcW w:w="818" w:type="dxa"/>
-            <w:shd w:val="clear" w:color="auto" w:fill="auto"/>
-            <w:noWrap/>
-            <w:vAlign w:val="center"/>
-            <w:hideMark/>
-          </w:tcPr>
-          <w:p>
-            <w:pPr>
-              <w:spacing w:after="0" w:line="240" w:lineRule="auto"/>
-              <w:jc w:val="center"/>
-              <w:rPr>
-                <w:rFonts w:ascii="Calibri" w:eastAsia="Times New Roman" w:hAnsi="Calibri" w:cs="Calibri"/>
-                <w:b/>
-                <w:bCs/>
-                <w:color w:val="000000"/>
-                <w:lang w:eastAsia="en-CA"/>
-              </w:rPr>
-            </w:pPr>
-            <w:r>
-              <w:rPr>
-                <w:rFonts w:ascii="Calibri" w:eastAsia="Times New Roman" w:hAnsi="Calibri" w:cs="Calibri"/>
-                <w:b/>
-                <w:bCs/>
-                <w:color w:val="000000"/>
-                <w:lang w:eastAsia="en-CA"/>
-              </w:rPr>
-              <w:t>simian</w:t>
+            <w:tcW w:w="834" w:type="dxa"/>
+            <w:shd w:val="clear" w:color="auto" w:fill="auto"/>
+            <w:noWrap/>
+            <w:vAlign w:val="center"/>
+            <w:hideMark/>
+          </w:tcPr>
+          <w:p>
+            <w:pPr>
+              <w:spacing w:after="0" w:line="240" w:lineRule="auto"/>
+              <w:jc w:val="center"/>
+              <w:rPr>
+                <w:rFonts w:ascii="Calibri" w:eastAsia="Times New Roman" w:hAnsi="Calibri" w:cs="Calibri"/>
+                <w:b/>
+                <w:bCs/>
+                <w:color w:val="000000"/>
+                <w:lang w:eastAsia="en-CA"/>
+              </w:rPr>
+            </w:pPr>
+            <w:r>
+              <w:rPr>
+                <w:rFonts w:ascii="Calibri" w:eastAsia="Times New Roman" w:hAnsi="Calibri" w:cs="Calibri"/>
+                <w:b/>
+                <w:bCs/>
+                <w:color w:val="000000"/>
+                <w:lang w:eastAsia="en-CA"/>
+              </w:rPr>
+              <w:t>Simian</w:t>
             </w:r>
           </w:p>
         </w:tc>
@@ -1548,7 +1425,7 @@
                 <w:color w:val="000000"/>
                 <w:lang w:eastAsia="en-CA"/>
               </w:rPr>
-              <w:t>brlcad</w:t>
+              <w:t>Brlcad</w:t>
             </w:r>
             <w:proofErr w:type="spellEnd"/>
           </w:p>
@@ -1611,7 +1488,7 @@
         </w:tc>
         <w:tc>
           <w:tcPr>
-            <w:tcW w:w="957" w:type="dxa"/>
+            <w:tcW w:w="962" w:type="dxa"/>
             <w:shd w:val="clear" w:color="auto" w:fill="auto"/>
             <w:noWrap/>
             <w:vAlign w:val="center"/>
@@ -1639,7 +1516,7 @@
         </w:tc>
         <w:tc>
           <w:tcPr>
-            <w:tcW w:w="948" w:type="dxa"/>
+            <w:tcW w:w="1095" w:type="dxa"/>
             <w:shd w:val="clear" w:color="auto" w:fill="auto"/>
             <w:noWrap/>
             <w:vAlign w:val="center"/>
@@ -1667,7 +1544,7 @@
         </w:tc>
         <w:tc>
           <w:tcPr>
-            <w:tcW w:w="851" w:type="dxa"/>
+            <w:tcW w:w="876" w:type="dxa"/>
             <w:shd w:val="clear" w:color="auto" w:fill="auto"/>
             <w:noWrap/>
             <w:vAlign w:val="center"/>
@@ -1723,7 +1600,7 @@
         </w:tc>
         <w:tc>
           <w:tcPr>
-            <w:tcW w:w="856" w:type="dxa"/>
+            <w:tcW w:w="942" w:type="dxa"/>
             <w:shd w:val="clear" w:color="auto" w:fill="auto"/>
             <w:noWrap/>
             <w:vAlign w:val="center"/>
@@ -1751,7 +1628,7 @@
         </w:tc>
         <w:tc>
           <w:tcPr>
-            <w:tcW w:w="818" w:type="dxa"/>
+            <w:tcW w:w="834" w:type="dxa"/>
             <w:shd w:val="clear" w:color="auto" w:fill="auto"/>
             <w:noWrap/>
             <w:vAlign w:val="center"/>
@@ -1806,7 +1683,7 @@
                 <w:color w:val="000000"/>
                 <w:lang w:eastAsia="en-CA"/>
               </w:rPr>
-              <w:t>carol</w:t>
+              <w:t>Carol</w:t>
             </w:r>
           </w:p>
         </w:tc>
@@ -1868,7 +1745,7 @@
         </w:tc>
         <w:tc>
           <w:tcPr>
-            <w:tcW w:w="957" w:type="dxa"/>
+            <w:tcW w:w="962" w:type="dxa"/>
             <w:shd w:val="clear" w:color="auto" w:fill="auto"/>
             <w:noWrap/>
             <w:vAlign w:val="center"/>
@@ -1896,7 +1773,7 @@
         </w:tc>
         <w:tc>
           <w:tcPr>
-            <w:tcW w:w="948" w:type="dxa"/>
+            <w:tcW w:w="1095" w:type="dxa"/>
             <w:shd w:val="clear" w:color="auto" w:fill="auto"/>
             <w:noWrap/>
             <w:vAlign w:val="center"/>
@@ -1924,7 +1801,7 @@
         </w:tc>
         <w:tc>
           <w:tcPr>
-            <w:tcW w:w="851" w:type="dxa"/>
+            <w:tcW w:w="876" w:type="dxa"/>
             <w:shd w:val="clear" w:color="auto" w:fill="auto"/>
             <w:noWrap/>
             <w:vAlign w:val="center"/>
@@ -1980,7 +1857,7 @@
         </w:tc>
         <w:tc>
           <w:tcPr>
-            <w:tcW w:w="856" w:type="dxa"/>
+            <w:tcW w:w="942" w:type="dxa"/>
             <w:shd w:val="clear" w:color="auto" w:fill="auto"/>
             <w:noWrap/>
             <w:vAlign w:val="center"/>
@@ -2008,7 +1885,7 @@
         </w:tc>
         <w:tc>
           <w:tcPr>
-            <w:tcW w:w="818" w:type="dxa"/>
+            <w:tcW w:w="834" w:type="dxa"/>
             <w:shd w:val="clear" w:color="auto" w:fill="auto"/>
             <w:noWrap/>
             <w:vAlign w:val="center"/>
@@ -2064,7 +1941,7 @@
                 <w:color w:val="000000"/>
                 <w:lang w:eastAsia="en-CA"/>
               </w:rPr>
-              <w:t>ctags</w:t>
+              <w:t>Ctags</w:t>
             </w:r>
             <w:proofErr w:type="spellEnd"/>
           </w:p>
@@ -2127,7 +2004,7 @@
         </w:tc>
         <w:tc>
           <w:tcPr>
-            <w:tcW w:w="957" w:type="dxa"/>
+            <w:tcW w:w="962" w:type="dxa"/>
             <w:shd w:val="clear" w:color="auto" w:fill="auto"/>
             <w:noWrap/>
             <w:vAlign w:val="center"/>
@@ -2155,7 +2032,7 @@
         </w:tc>
         <w:tc>
           <w:tcPr>
-            <w:tcW w:w="948" w:type="dxa"/>
+            <w:tcW w:w="1095" w:type="dxa"/>
             <w:shd w:val="clear" w:color="auto" w:fill="auto"/>
             <w:noWrap/>
             <w:vAlign w:val="center"/>
@@ -2183,7 +2060,7 @@
         </w:tc>
         <w:tc>
           <w:tcPr>
-            <w:tcW w:w="851" w:type="dxa"/>
+            <w:tcW w:w="876" w:type="dxa"/>
             <w:shd w:val="clear" w:color="auto" w:fill="auto"/>
             <w:noWrap/>
             <w:vAlign w:val="center"/>
@@ -2239,7 +2116,7 @@
         </w:tc>
         <w:tc>
           <w:tcPr>
-            <w:tcW w:w="856" w:type="dxa"/>
+            <w:tcW w:w="942" w:type="dxa"/>
             <w:shd w:val="clear" w:color="auto" w:fill="auto"/>
             <w:noWrap/>
             <w:vAlign w:val="center"/>
@@ -2267,7 +2144,7 @@
         </w:tc>
         <w:tc>
           <w:tcPr>
-            <w:tcW w:w="818" w:type="dxa"/>
+            <w:tcW w:w="834" w:type="dxa"/>
             <w:shd w:val="clear" w:color="auto" w:fill="auto"/>
             <w:noWrap/>
             <w:vAlign w:val="center"/>
@@ -2323,7 +2200,7 @@
                 <w:color w:val="000000"/>
                 <w:lang w:eastAsia="en-CA"/>
               </w:rPr>
-              <w:t>freecol</w:t>
+              <w:t>Freecol</w:t>
             </w:r>
             <w:proofErr w:type="spellEnd"/>
           </w:p>
@@ -2386,7 +2263,7 @@
         </w:tc>
         <w:tc>
           <w:tcPr>
-            <w:tcW w:w="957" w:type="dxa"/>
+            <w:tcW w:w="962" w:type="dxa"/>
             <w:shd w:val="clear" w:color="auto" w:fill="auto"/>
             <w:noWrap/>
             <w:vAlign w:val="center"/>
@@ -2414,7 +2291,7 @@
         </w:tc>
         <w:tc>
           <w:tcPr>
-            <w:tcW w:w="948" w:type="dxa"/>
+            <w:tcW w:w="1095" w:type="dxa"/>
             <w:shd w:val="clear" w:color="auto" w:fill="auto"/>
             <w:noWrap/>
             <w:vAlign w:val="center"/>
@@ -2442,7 +2319,7 @@
         </w:tc>
         <w:tc>
           <w:tcPr>
-            <w:tcW w:w="851" w:type="dxa"/>
+            <w:tcW w:w="876" w:type="dxa"/>
             <w:shd w:val="clear" w:color="auto" w:fill="auto"/>
             <w:noWrap/>
             <w:vAlign w:val="center"/>
@@ -2498,7 +2375,7 @@
         </w:tc>
         <w:tc>
           <w:tcPr>
-            <w:tcW w:w="856" w:type="dxa"/>
+            <w:tcW w:w="942" w:type="dxa"/>
             <w:shd w:val="clear" w:color="auto" w:fill="auto"/>
             <w:noWrap/>
             <w:vAlign w:val="center"/>
@@ -2526,7 +2403,7 @@
         </w:tc>
         <w:tc>
           <w:tcPr>
-            <w:tcW w:w="818" w:type="dxa"/>
+            <w:tcW w:w="834" w:type="dxa"/>
             <w:shd w:val="clear" w:color="auto" w:fill="auto"/>
             <w:noWrap/>
             <w:vAlign w:val="center"/>
@@ -2582,7 +2459,7 @@
                 <w:color w:val="000000"/>
                 <w:lang w:eastAsia="en-CA"/>
               </w:rPr>
-              <w:t>jabref</w:t>
+              <w:t>Jabref</w:t>
             </w:r>
             <w:proofErr w:type="spellEnd"/>
           </w:p>
@@ -2645,7 +2522,7 @@
         </w:tc>
         <w:tc>
           <w:tcPr>
-            <w:tcW w:w="957" w:type="dxa"/>
+            <w:tcW w:w="962" w:type="dxa"/>
             <w:shd w:val="clear" w:color="auto" w:fill="auto"/>
             <w:noWrap/>
             <w:vAlign w:val="center"/>
@@ -2673,7 +2550,7 @@
         </w:tc>
         <w:tc>
           <w:tcPr>
-            <w:tcW w:w="948" w:type="dxa"/>
+            <w:tcW w:w="1095" w:type="dxa"/>
             <w:shd w:val="clear" w:color="auto" w:fill="auto"/>
             <w:noWrap/>
             <w:vAlign w:val="center"/>
@@ -2701,7 +2578,7 @@
         </w:tc>
         <w:tc>
           <w:tcPr>
-            <w:tcW w:w="851" w:type="dxa"/>
+            <w:tcW w:w="876" w:type="dxa"/>
             <w:shd w:val="clear" w:color="auto" w:fill="auto"/>
             <w:noWrap/>
             <w:vAlign w:val="center"/>
@@ -2757,7 +2634,7 @@
         </w:tc>
         <w:tc>
           <w:tcPr>
-            <w:tcW w:w="856" w:type="dxa"/>
+            <w:tcW w:w="942" w:type="dxa"/>
             <w:shd w:val="clear" w:color="auto" w:fill="auto"/>
             <w:noWrap/>
             <w:vAlign w:val="center"/>
@@ -2785,7 +2662,7 @@
         </w:tc>
         <w:tc>
           <w:tcPr>
-            <w:tcW w:w="818" w:type="dxa"/>
+            <w:tcW w:w="834" w:type="dxa"/>
             <w:shd w:val="clear" w:color="auto" w:fill="auto"/>
             <w:noWrap/>
             <w:vAlign w:val="center"/>
@@ -2841,7 +2718,7 @@
                 <w:color w:val="000000"/>
                 <w:lang w:eastAsia="en-CA"/>
               </w:rPr>
-              <w:t>jedit</w:t>
+              <w:t>jEdit</w:t>
             </w:r>
             <w:proofErr w:type="spellEnd"/>
           </w:p>
@@ -2904,7 +2781,7 @@
         </w:tc>
         <w:tc>
           <w:tcPr>
-            <w:tcW w:w="957" w:type="dxa"/>
+            <w:tcW w:w="962" w:type="dxa"/>
             <w:shd w:val="clear" w:color="auto" w:fill="auto"/>
             <w:noWrap/>
             <w:vAlign w:val="center"/>
@@ -2932,7 +2809,7 @@
         </w:tc>
         <w:tc>
           <w:tcPr>
-            <w:tcW w:w="948" w:type="dxa"/>
+            <w:tcW w:w="1095" w:type="dxa"/>
             <w:shd w:val="clear" w:color="auto" w:fill="auto"/>
             <w:noWrap/>
             <w:vAlign w:val="center"/>
@@ -2960,7 +2837,7 @@
         </w:tc>
         <w:tc>
           <w:tcPr>
-            <w:tcW w:w="851" w:type="dxa"/>
+            <w:tcW w:w="876" w:type="dxa"/>
             <w:shd w:val="clear" w:color="auto" w:fill="auto"/>
             <w:noWrap/>
             <w:vAlign w:val="center"/>
@@ -3016,7 +2893,7 @@
         </w:tc>
         <w:tc>
           <w:tcPr>
-            <w:tcW w:w="856" w:type="dxa"/>
+            <w:tcW w:w="942" w:type="dxa"/>
             <w:shd w:val="clear" w:color="auto" w:fill="auto"/>
             <w:noWrap/>
             <w:vAlign w:val="center"/>
@@ -3044,7 +2921,7 @@
         </w:tc>
         <w:tc>
           <w:tcPr>
-            <w:tcW w:w="818" w:type="dxa"/>
+            <w:tcW w:w="834" w:type="dxa"/>
             <w:shd w:val="clear" w:color="auto" w:fill="auto"/>
             <w:noWrap/>
             <w:vAlign w:val="center"/>
@@ -3071,8 +2948,80 @@
           </w:p>
         </w:tc>
       </w:tr>
+    </w:tbl>
+    <w:p/>
+    <w:p/>
+    <w:p>
+      <w:r>
+        <w:t xml:space="preserve">Good clone detector should be good in detecting cloned </w:t>
+      </w:r>
+      <w:proofErr w:type="spellStart"/>
+      <w:r>
+        <w:t>cochange</w:t>
+      </w:r>
+      <w:proofErr w:type="spellEnd"/>
+      <w:r>
+        <w:t xml:space="preserve"> also. </w:t>
+      </w:r>
+    </w:p>
+    <w:p>
+      <w:r>
+        <w:t xml:space="preserve">Motivation: A good clone detector may not be good in detecting cloned </w:t>
+      </w:r>
+      <w:proofErr w:type="spellStart"/>
+      <w:r>
+        <w:t>cochange</w:t>
+      </w:r>
+      <w:proofErr w:type="spellEnd"/>
+      <w:r>
+        <w:t xml:space="preserve">. </w:t>
+      </w:r>
+    </w:p>
+    <w:p>
+      <w:r>
+        <w:t xml:space="preserve">Why Deckard is performing well in detecting cloned </w:t>
+      </w:r>
+      <w:proofErr w:type="spellStart"/>
+      <w:r>
+        <w:t>cochange</w:t>
+      </w:r>
+      <w:proofErr w:type="spellEnd"/>
+      <w:r>
+        <w:t xml:space="preserve">. </w:t>
+      </w:r>
+    </w:p>
+    <w:p>
+      <w:r>
+        <w:t xml:space="preserve">Most of the earlier research, we proved Nicad is good, but why Nicad is not working good in detecting cloned </w:t>
+      </w:r>
+      <w:proofErr w:type="spellStart"/>
+      <w:r>
+        <w:t>cochange</w:t>
+      </w:r>
+      <w:proofErr w:type="spellEnd"/>
+      <w:r>
+        <w:t xml:space="preserve">. </w:t>
+      </w:r>
+    </w:p>
+    <w:p/>
+    <w:p>
+      <w:pPr>
+        <w:rPr>
+          <w:b/>
+          <w:bCs/>
+        </w:rPr>
+      </w:pPr>
+      <w:r>
+        <w:rPr>
+          <w:b/>
+          <w:bCs/>
+        </w:rPr>
+        <w:t xml:space="preserve">Number of detected clones is huge in Deckard, </w:t>
+      </w:r>
+      <w:bookmarkStart w:id="0" w:name="_GoBack"/>
       <w:bookmarkEnd w:id="0"/>
-    </w:tbl>
+    </w:p>
+    <w:p/>
     <w:p/>
     <w:sectPr>
       <w:pgSz w:w="12240" w:h="15840"/>
@@ -3082,6 +3031,56 @@
     </w:sectPr>
   </w:body>
 </w:document>
+</file>
+
+<file path=word/endnotes.xml><?xml version="1.0" encoding="utf-8"?>
+<w:endnotes xmlns:wpc="http://schemas.microsoft.com/office/word/2010/wordprocessingCanvas" xmlns:cx="http://schemas.microsoft.com/office/drawing/2014/chartex" xmlns:cx1="http://schemas.microsoft.com/office/drawing/2015/9/8/chartex" xmlns:cx2="http://schemas.microsoft.com/office/drawing/2015/10/21/chartex" xmlns:cx3="http://schemas.microsoft.com/office/drawing/2016/5/9/chartex" xmlns:cx4="http://schemas.microsoft.com/office/drawing/2016/5/10/chartex" xmlns:cx5="http://schemas.microsoft.com/office/drawing/2016/5/11/chartex" xmlns:cx6="http://schemas.microsoft.com/office/drawing/2016/5/12/chartex" xmlns:cx7="http://schemas.microsoft.com/office/drawing/2016/5/13/chartex" xmlns:cx8="http://schemas.microsoft.com/office/drawing/2016/5/14/chartex" xmlns:mc="http://schemas.openxmlformats.org/markup-compatibility/2006" xmlns:aink="http://schemas.microsoft.com/office/drawing/2016/ink" xmlns:am3d="http://schemas.microsoft.com/office/drawing/2017/model3d" xmlns:o="urn:schemas-microsoft-com:office:office" xmlns:r="http://schemas.openxmlformats.org/officeDocument/2006/relationships" xmlns:m="http://schemas.openxmlformats.org/officeDocument/2006/math" xmlns:v="urn:schemas-microsoft-com:vml" xmlns:wp14="http://schemas.microsoft.com/office/word/2010/wordprocessingDrawing" xmlns:wp="http://schemas.openxmlformats.org/drawingml/2006/wordprocessingDrawing" xmlns:w10="urn:schemas-microsoft-com:office:word" xmlns:w="http://schemas.openxmlformats.org/wordprocessingml/2006/main" xmlns:w14="http://schemas.microsoft.com/office/word/2010/wordml" xmlns:w15="http://schemas.microsoft.com/office/word/2012/wordml" xmlns:w16cid="http://schemas.microsoft.com/office/word/2016/wordml/cid" xmlns:w16se="http://schemas.microsoft.com/office/word/2015/wordml/symex" xmlns:wpg="http://schemas.microsoft.com/office/word/2010/wordprocessingGroup" xmlns:wpi="http://schemas.microsoft.com/office/word/2010/wordprocessingInk" xmlns:wne="http://schemas.microsoft.com/office/word/2006/wordml" xmlns:wps="http://schemas.microsoft.com/office/word/2010/wordprocessingShape" mc:Ignorable="w14 w15 w16se w16cid wp14">
+  <w:endnote w:type="separator" w:id="-1">
+    <w:p>
+      <w:pPr>
+        <w:spacing w:after="0" w:line="240" w:lineRule="auto"/>
+      </w:pPr>
+      <w:r>
+        <w:separator/>
+      </w:r>
+    </w:p>
+  </w:endnote>
+  <w:endnote w:type="continuationSeparator" w:id="0">
+    <w:p>
+      <w:pPr>
+        <w:spacing w:after="0" w:line="240" w:lineRule="auto"/>
+      </w:pPr>
+      <w:r>
+        <w:continuationSeparator/>
+      </w:r>
+    </w:p>
+  </w:endnote>
+</w:endnotes>
+</file>
+
+<file path=word/footnotes.xml><?xml version="1.0" encoding="utf-8"?>
+<w:footnotes xmlns:wpc="http://schemas.microsoft.com/office/word/2010/wordprocessingCanvas" xmlns:cx="http://schemas.microsoft.com/office/drawing/2014/chartex" xmlns:cx1="http://schemas.microsoft.com/office/drawing/2015/9/8/chartex" xmlns:cx2="http://schemas.microsoft.com/office/drawing/2015/10/21/chartex" xmlns:cx3="http://schemas.microsoft.com/office/drawing/2016/5/9/chartex" xmlns:cx4="http://schemas.microsoft.com/office/drawing/2016/5/10/chartex" xmlns:cx5="http://schemas.microsoft.com/office/drawing/2016/5/11/chartex" xmlns:cx6="http://schemas.microsoft.com/office/drawing/2016/5/12/chartex" xmlns:cx7="http://schemas.microsoft.com/office/drawing/2016/5/13/chartex" xmlns:cx8="http://schemas.microsoft.com/office/drawing/2016/5/14/chartex" xmlns:mc="http://schemas.openxmlformats.org/markup-compatibility/2006" xmlns:aink="http://schemas.microsoft.com/office/drawing/2016/ink" xmlns:am3d="http://schemas.microsoft.com/office/drawing/2017/model3d" xmlns:o="urn:schemas-microsoft-com:office:office" xmlns:r="http://schemas.openxmlformats.org/officeDocument/2006/relationships" xmlns:m="http://schemas.openxmlformats.org/officeDocument/2006/math" xmlns:v="urn:schemas-microsoft-com:vml" xmlns:wp14="http://schemas.microsoft.com/office/word/2010/wordprocessingDrawing" xmlns:wp="http://schemas.openxmlformats.org/drawingml/2006/wordprocessingDrawing" xmlns:w10="urn:schemas-microsoft-com:office:word" xmlns:w="http://schemas.openxmlformats.org/wordprocessingml/2006/main" xmlns:w14="http://schemas.microsoft.com/office/word/2010/wordml" xmlns:w15="http://schemas.microsoft.com/office/word/2012/wordml" xmlns:w16cid="http://schemas.microsoft.com/office/word/2016/wordml/cid" xmlns:w16se="http://schemas.microsoft.com/office/word/2015/wordml/symex" xmlns:wpg="http://schemas.microsoft.com/office/word/2010/wordprocessingGroup" xmlns:wpi="http://schemas.microsoft.com/office/word/2010/wordprocessingInk" xmlns:wne="http://schemas.microsoft.com/office/word/2006/wordml" xmlns:wps="http://schemas.microsoft.com/office/word/2010/wordprocessingShape" mc:Ignorable="w14 w15 w16se w16cid wp14">
+  <w:footnote w:type="separator" w:id="-1">
+    <w:p>
+      <w:pPr>
+        <w:spacing w:after="0" w:line="240" w:lineRule="auto"/>
+      </w:pPr>
+      <w:r>
+        <w:separator/>
+      </w:r>
+    </w:p>
+  </w:footnote>
+  <w:footnote w:type="continuationSeparator" w:id="0">
+    <w:p>
+      <w:pPr>
+        <w:spacing w:after="0" w:line="240" w:lineRule="auto"/>
+      </w:pPr>
+      <w:r>
+        <w:continuationSeparator/>
+      </w:r>
+    </w:p>
+  </w:footnote>
+</w:footnotes>
 </file>
 
 <file path=word/styles.xml><?xml version="1.0" encoding="utf-8"?>
@@ -3101,7 +3100,7 @@
       </w:pPr>
     </w:pPrDefault>
   </w:docDefaults>
-  <w:latentStyles w:defLockedState="0" w:defUIPriority="99" w:defSemiHidden="0" w:defUnhideWhenUsed="0" w:defQFormat="0" w:count="377">
+  <w:latentStyles w:defLockedState="0" w:defUIPriority="99" w:defSemiHidden="0" w:defUnhideWhenUsed="0" w:defQFormat="0" w:count="376">
     <w:lsdException w:name="Normal" w:uiPriority="0" w:qFormat="1"/>
     <w:lsdException w:name="heading 1" w:uiPriority="9" w:qFormat="1"/>
     <w:lsdException w:name="heading 2" w:semiHidden="1" w:uiPriority="9" w:unhideWhenUsed="1" w:qFormat="1"/>
@@ -3207,6 +3206,7 @@
     <w:lsdException w:name="HTML Sample" w:semiHidden="1" w:unhideWhenUsed="1"/>
     <w:lsdException w:name="HTML Typewriter" w:semiHidden="1" w:unhideWhenUsed="1"/>
     <w:lsdException w:name="HTML Variable" w:semiHidden="1" w:unhideWhenUsed="1"/>
+    <w:lsdException w:name="Normal Table" w:semiHidden="1" w:unhideWhenUsed="1"/>
     <w:lsdException w:name="annotation subject" w:semiHidden="1" w:unhideWhenUsed="1"/>
     <w:lsdException w:name="No List" w:semiHidden="1" w:unhideWhenUsed="1"/>
     <w:lsdException w:name="Outline List 1" w:semiHidden="1" w:unhideWhenUsed="1"/>
@@ -3252,9 +3252,11 @@
     <w:lsdException w:name="Table Subtle 1" w:semiHidden="1" w:unhideWhenUsed="1"/>
     <w:lsdException w:name="Table Subtle 2" w:semiHidden="1" w:unhideWhenUsed="1"/>
     <w:lsdException w:name="Table Web 1" w:semiHidden="1" w:unhideWhenUsed="1"/>
+    <w:lsdException w:name="Table Web 2" w:semiHidden="1" w:unhideWhenUsed="1"/>
     <w:lsdException w:name="Table Web 3" w:semiHidden="1" w:unhideWhenUsed="1"/>
     <w:lsdException w:name="Balloon Text" w:semiHidden="1" w:unhideWhenUsed="1"/>
     <w:lsdException w:name="Table Grid" w:uiPriority="39"/>
+    <w:lsdException w:name="Table Theme" w:semiHidden="1" w:unhideWhenUsed="1"/>
     <w:lsdException w:name="Placeholder Text" w:semiHidden="1"/>
     <w:lsdException w:name="No Spacing" w:uiPriority="1" w:qFormat="1"/>
     <w:lsdException w:name="Light Shading" w:uiPriority="60"/>
@@ -3475,7 +3477,6 @@
     <w:lsdException w:name="Hashtag" w:semiHidden="1" w:unhideWhenUsed="1"/>
     <w:lsdException w:name="Unresolved Mention" w:semiHidden="1" w:unhideWhenUsed="1"/>
     <w:lsdException w:name="Smart Link" w:semiHidden="1" w:unhideWhenUsed="1"/>
-    <w:lsdException w:name="Smart Link Error" w:semiHidden="1" w:unhideWhenUsed="1"/>
   </w:latentStyles>
   <w:style w:type="paragraph" w:default="1" w:styleId="Normal">
     <w:name w:val="Normal"/>
@@ -3507,6 +3508,50 @@
     <w:uiPriority w:val="99"/>
     <w:semiHidden/>
     <w:unhideWhenUsed/>
+  </w:style>
+  <w:style w:type="paragraph" w:styleId="Header">
+    <w:name w:val="header"/>
+    <w:basedOn w:val="Normal"/>
+    <w:link w:val="HeaderChar"/>
+    <w:uiPriority w:val="99"/>
+    <w:unhideWhenUsed/>
+    <w:rsid w:val="003E3C12"/>
+    <w:pPr>
+      <w:tabs>
+        <w:tab w:val="center" w:pos="4680"/>
+        <w:tab w:val="right" w:pos="9360"/>
+      </w:tabs>
+      <w:spacing w:after="0" w:line="240" w:lineRule="auto"/>
+    </w:pPr>
+  </w:style>
+  <w:style w:type="character" w:customStyle="1" w:styleId="HeaderChar">
+    <w:name w:val="Header Char"/>
+    <w:basedOn w:val="DefaultParagraphFont"/>
+    <w:link w:val="Header"/>
+    <w:uiPriority w:val="99"/>
+    <w:rsid w:val="003E3C12"/>
+  </w:style>
+  <w:style w:type="paragraph" w:styleId="Footer">
+    <w:name w:val="footer"/>
+    <w:basedOn w:val="Normal"/>
+    <w:link w:val="FooterChar"/>
+    <w:uiPriority w:val="99"/>
+    <w:unhideWhenUsed/>
+    <w:rsid w:val="003E3C12"/>
+    <w:pPr>
+      <w:tabs>
+        <w:tab w:val="center" w:pos="4680"/>
+        <w:tab w:val="right" w:pos="9360"/>
+      </w:tabs>
+      <w:spacing w:after="0" w:line="240" w:lineRule="auto"/>
+    </w:pPr>
+  </w:style>
+  <w:style w:type="character" w:customStyle="1" w:styleId="FooterChar">
+    <w:name w:val="Footer Char"/>
+    <w:basedOn w:val="DefaultParagraphFont"/>
+    <w:link w:val="Footer"/>
+    <w:uiPriority w:val="99"/>
+    <w:rsid w:val="003E3C12"/>
   </w:style>
 </w:styles>
 </file>

</xml_diff>

<commit_message>
Completed Line Coverage and it's average
</commit_message>
<xml_diff>
--- a/data_files/final_dataset/results_processed.docx
+++ b/data_files/final_dataset/results_processed.docx
@@ -3018,8 +3018,773 @@
         </w:rPr>
         <w:t xml:space="preserve">Number of detected clones is huge in Deckard, </w:t>
       </w:r>
-      <w:bookmarkStart w:id="0" w:name="_GoBack"/>
-      <w:bookmarkEnd w:id="0"/>
+    </w:p>
+    <w:p>
+      <w:pPr>
+        <w:rPr>
+          <w:b/>
+          <w:bCs/>
+        </w:rPr>
+      </w:pPr>
+    </w:p>
+    <w:p>
+      <w:pPr>
+        <w:rPr>
+          <w:b/>
+          <w:bCs/>
+        </w:rPr>
+      </w:pPr>
+    </w:p>
+    <w:p>
+      <w:pPr>
+        <w:rPr>
+          <w:b/>
+          <w:bCs/>
+        </w:rPr>
+      </w:pPr>
+    </w:p>
+    <w:tbl>
+      <w:tblPr>
+        <w:tblStyle w:val="TableGrid"/>
+        <w:tblW w:w="9475" w:type="dxa"/>
+        <w:tblLook w:val="04A0" w:firstRow="1" w:lastRow="0" w:firstColumn="1" w:lastColumn="0" w:noHBand="0" w:noVBand="1"/>
+      </w:tblPr>
+      <w:tblGrid>
+        <w:gridCol w:w="2132"/>
+        <w:gridCol w:w="2449"/>
+        <w:gridCol w:w="2447"/>
+        <w:gridCol w:w="2447"/>
+      </w:tblGrid>
+      <w:tr>
+        <w:trPr>
+          <w:trHeight w:val="983"/>
+        </w:trPr>
+        <w:tc>
+          <w:tcPr>
+            <w:tcW w:w="2132" w:type="dxa"/>
+            <w:vAlign w:val="center"/>
+          </w:tcPr>
+          <w:p>
+            <w:pPr>
+              <w:jc w:val="center"/>
+              <w:rPr>
+                <w:rFonts w:ascii="Courier New" w:hAnsi="Courier New" w:cs="Courier New"/>
+                <w:b/>
+                <w:bCs/>
+              </w:rPr>
+            </w:pPr>
+            <w:r>
+              <w:rPr>
+                <w:rFonts w:ascii="Courier New" w:hAnsi="Courier New" w:cs="Courier New"/>
+                <w:b/>
+                <w:bCs/>
+                <w:color w:val="000000"/>
+              </w:rPr>
+              <w:lastRenderedPageBreak/>
+              <w:t>Ranking Overall</w:t>
+            </w:r>
+          </w:p>
+        </w:tc>
+        <w:tc>
+          <w:tcPr>
+            <w:tcW w:w="2449" w:type="dxa"/>
+          </w:tcPr>
+          <w:p>
+            <w:pPr>
+              <w:jc w:val="center"/>
+              <w:rPr>
+                <w:rFonts w:ascii="Courier New" w:hAnsi="Courier New" w:cs="Courier New"/>
+                <w:b/>
+                <w:bCs/>
+              </w:rPr>
+            </w:pPr>
+            <w:r>
+              <w:rPr>
+                <w:rFonts w:ascii="Courier New" w:hAnsi="Courier New" w:cs="Courier New"/>
+                <w:b/>
+                <w:bCs/>
+              </w:rPr>
+              <w:t>Accuracy in Detecting Cloned Co</w:t>
+            </w:r>
+            <w:r>
+              <w:rPr>
+                <w:rFonts w:ascii="Courier New" w:hAnsi="Courier New" w:cs="Courier New"/>
+                <w:b/>
+                <w:bCs/>
+              </w:rPr>
+              <w:t>-</w:t>
+            </w:r>
+            <w:r>
+              <w:rPr>
+                <w:rFonts w:ascii="Courier New" w:hAnsi="Courier New" w:cs="Courier New"/>
+                <w:b/>
+                <w:bCs/>
+              </w:rPr>
+              <w:t>change</w:t>
+            </w:r>
+          </w:p>
+        </w:tc>
+        <w:tc>
+          <w:tcPr>
+            <w:tcW w:w="2447" w:type="dxa"/>
+          </w:tcPr>
+          <w:p>
+            <w:pPr>
+              <w:jc w:val="center"/>
+              <w:rPr>
+                <w:rFonts w:ascii="Courier New" w:hAnsi="Courier New" w:cs="Courier New"/>
+                <w:b/>
+                <w:bCs/>
+              </w:rPr>
+            </w:pPr>
+            <w:r>
+              <w:rPr>
+                <w:rFonts w:ascii="Courier New" w:hAnsi="Courier New" w:cs="Courier New"/>
+                <w:b/>
+                <w:bCs/>
+              </w:rPr>
+              <w:t>Number of Average Fragments Detected by Revisions</w:t>
+            </w:r>
+          </w:p>
+        </w:tc>
+        <w:tc>
+          <w:tcPr>
+            <w:tcW w:w="2447" w:type="dxa"/>
+          </w:tcPr>
+          <w:p>
+            <w:pPr>
+              <w:jc w:val="center"/>
+              <w:rPr>
+                <w:rFonts w:ascii="Courier New" w:hAnsi="Courier New" w:cs="Courier New"/>
+                <w:b/>
+                <w:bCs/>
+              </w:rPr>
+            </w:pPr>
+            <w:r>
+              <w:rPr>
+                <w:rFonts w:ascii="Courier New" w:hAnsi="Courier New" w:cs="Courier New"/>
+                <w:b/>
+                <w:bCs/>
+              </w:rPr>
+              <w:t>Total Number of Lines Covered in Final Version of Software System</w:t>
+            </w:r>
+          </w:p>
+        </w:tc>
+      </w:tr>
+      <w:tr>
+        <w:trPr>
+          <w:trHeight w:val="295"/>
+        </w:trPr>
+        <w:tc>
+          <w:tcPr>
+            <w:tcW w:w="2132" w:type="dxa"/>
+            <w:vAlign w:val="bottom"/>
+          </w:tcPr>
+          <w:p>
+            <w:pPr>
+              <w:jc w:val="center"/>
+              <w:rPr>
+                <w:rFonts w:ascii="Courier New" w:hAnsi="Courier New" w:cs="Courier New"/>
+                <w:b/>
+                <w:bCs/>
+              </w:rPr>
+            </w:pPr>
+            <w:r>
+              <w:rPr>
+                <w:rFonts w:ascii="Courier New" w:hAnsi="Courier New" w:cs="Courier New"/>
+                <w:color w:val="000000"/>
+              </w:rPr>
+              <w:t>1</w:t>
+            </w:r>
+          </w:p>
+        </w:tc>
+        <w:tc>
+          <w:tcPr>
+            <w:tcW w:w="2449" w:type="dxa"/>
+            <w:vAlign w:val="center"/>
+          </w:tcPr>
+          <w:p>
+            <w:pPr>
+              <w:jc w:val="center"/>
+              <w:rPr>
+                <w:rFonts w:ascii="Courier New" w:hAnsi="Courier New" w:cs="Courier New"/>
+                <w:color w:val="000000"/>
+              </w:rPr>
+            </w:pPr>
+            <w:r>
+              <w:rPr>
+                <w:rFonts w:ascii="Courier New" w:hAnsi="Courier New" w:cs="Courier New"/>
+                <w:color w:val="000000"/>
+              </w:rPr>
+              <w:t xml:space="preserve">DECKARD </w:t>
+            </w:r>
+          </w:p>
+        </w:tc>
+        <w:tc>
+          <w:tcPr>
+            <w:tcW w:w="2447" w:type="dxa"/>
+            <w:vAlign w:val="center"/>
+          </w:tcPr>
+          <w:p>
+            <w:pPr>
+              <w:jc w:val="center"/>
+              <w:rPr>
+                <w:rFonts w:ascii="Courier New" w:hAnsi="Courier New" w:cs="Courier New"/>
+                <w:color w:val="000000"/>
+              </w:rPr>
+            </w:pPr>
+            <w:r>
+              <w:rPr>
+                <w:rFonts w:ascii="Courier New" w:hAnsi="Courier New" w:cs="Courier New"/>
+                <w:color w:val="000000"/>
+              </w:rPr>
+              <w:t>DECKARD</w:t>
+            </w:r>
+          </w:p>
+        </w:tc>
+        <w:tc>
+          <w:tcPr>
+            <w:tcW w:w="2447" w:type="dxa"/>
+            <w:vAlign w:val="center"/>
+          </w:tcPr>
+          <w:p>
+            <w:pPr>
+              <w:jc w:val="center"/>
+              <w:rPr>
+                <w:rFonts w:ascii="Courier New" w:hAnsi="Courier New" w:cs="Courier New"/>
+              </w:rPr>
+            </w:pPr>
+            <w:proofErr w:type="spellStart"/>
+            <w:r>
+              <w:rPr>
+                <w:rFonts w:ascii="Courier New" w:hAnsi="Courier New" w:cs="Courier New"/>
+                <w:color w:val="000000"/>
+              </w:rPr>
+              <w:t>ConQAT</w:t>
+            </w:r>
+            <w:proofErr w:type="spellEnd"/>
+          </w:p>
+        </w:tc>
+      </w:tr>
+      <w:tr>
+        <w:trPr>
+          <w:trHeight w:val="283"/>
+        </w:trPr>
+        <w:tc>
+          <w:tcPr>
+            <w:tcW w:w="2132" w:type="dxa"/>
+            <w:vAlign w:val="bottom"/>
+          </w:tcPr>
+          <w:p>
+            <w:pPr>
+              <w:jc w:val="center"/>
+              <w:rPr>
+                <w:rFonts w:ascii="Courier New" w:hAnsi="Courier New" w:cs="Courier New"/>
+                <w:b/>
+                <w:bCs/>
+              </w:rPr>
+            </w:pPr>
+            <w:r>
+              <w:rPr>
+                <w:rFonts w:ascii="Courier New" w:hAnsi="Courier New" w:cs="Courier New"/>
+                <w:color w:val="000000"/>
+              </w:rPr>
+              <w:t>2</w:t>
+            </w:r>
+          </w:p>
+        </w:tc>
+        <w:tc>
+          <w:tcPr>
+            <w:tcW w:w="2449" w:type="dxa"/>
+            <w:vAlign w:val="center"/>
+          </w:tcPr>
+          <w:p>
+            <w:pPr>
+              <w:jc w:val="center"/>
+              <w:rPr>
+                <w:rFonts w:ascii="Courier New" w:hAnsi="Courier New" w:cs="Courier New"/>
+                <w:color w:val="000000"/>
+              </w:rPr>
+            </w:pPr>
+            <w:proofErr w:type="spellStart"/>
+            <w:r>
+              <w:rPr>
+                <w:rFonts w:ascii="Courier New" w:hAnsi="Courier New" w:cs="Courier New"/>
+                <w:color w:val="000000"/>
+              </w:rPr>
+              <w:t>ConQAT</w:t>
+            </w:r>
+            <w:proofErr w:type="spellEnd"/>
+            <w:r>
+              <w:rPr>
+                <w:rFonts w:ascii="Courier New" w:hAnsi="Courier New" w:cs="Courier New"/>
+                <w:color w:val="000000"/>
+              </w:rPr>
+              <w:t xml:space="preserve"> </w:t>
+            </w:r>
+          </w:p>
+        </w:tc>
+        <w:tc>
+          <w:tcPr>
+            <w:tcW w:w="2447" w:type="dxa"/>
+            <w:vAlign w:val="center"/>
+          </w:tcPr>
+          <w:p>
+            <w:pPr>
+              <w:jc w:val="center"/>
+              <w:rPr>
+                <w:rFonts w:ascii="Courier New" w:hAnsi="Courier New" w:cs="Courier New"/>
+                <w:color w:val="000000"/>
+              </w:rPr>
+            </w:pPr>
+            <w:proofErr w:type="spellStart"/>
+            <w:r>
+              <w:rPr>
+                <w:rFonts w:ascii="Courier New" w:hAnsi="Courier New" w:cs="Courier New"/>
+                <w:color w:val="000000"/>
+              </w:rPr>
+              <w:t>ConQAT</w:t>
+            </w:r>
+            <w:proofErr w:type="spellEnd"/>
+          </w:p>
+        </w:tc>
+        <w:tc>
+          <w:tcPr>
+            <w:tcW w:w="2447" w:type="dxa"/>
+            <w:vAlign w:val="center"/>
+          </w:tcPr>
+          <w:p>
+            <w:pPr>
+              <w:jc w:val="center"/>
+              <w:rPr>
+                <w:rFonts w:ascii="Courier New" w:hAnsi="Courier New" w:cs="Courier New"/>
+              </w:rPr>
+            </w:pPr>
+            <w:r>
+              <w:rPr>
+                <w:rFonts w:ascii="Courier New" w:hAnsi="Courier New" w:cs="Courier New"/>
+                <w:color w:val="000000"/>
+              </w:rPr>
+              <w:t>DECKARD</w:t>
+            </w:r>
+          </w:p>
+        </w:tc>
+      </w:tr>
+      <w:tr>
+        <w:trPr>
+          <w:trHeight w:val="283"/>
+        </w:trPr>
+        <w:tc>
+          <w:tcPr>
+            <w:tcW w:w="2132" w:type="dxa"/>
+            <w:vAlign w:val="bottom"/>
+          </w:tcPr>
+          <w:p>
+            <w:pPr>
+              <w:jc w:val="center"/>
+              <w:rPr>
+                <w:rFonts w:ascii="Courier New" w:hAnsi="Courier New" w:cs="Courier New"/>
+                <w:b/>
+                <w:bCs/>
+              </w:rPr>
+            </w:pPr>
+            <w:r>
+              <w:rPr>
+                <w:rFonts w:ascii="Courier New" w:hAnsi="Courier New" w:cs="Courier New"/>
+                <w:color w:val="000000"/>
+              </w:rPr>
+              <w:t>3</w:t>
+            </w:r>
+          </w:p>
+        </w:tc>
+        <w:tc>
+          <w:tcPr>
+            <w:tcW w:w="2449" w:type="dxa"/>
+            <w:vAlign w:val="center"/>
+          </w:tcPr>
+          <w:p>
+            <w:pPr>
+              <w:jc w:val="center"/>
+              <w:rPr>
+                <w:rFonts w:ascii="Courier New" w:hAnsi="Courier New" w:cs="Courier New"/>
+                <w:color w:val="000000"/>
+              </w:rPr>
+            </w:pPr>
+            <w:r>
+              <w:rPr>
+                <w:rFonts w:ascii="Courier New" w:hAnsi="Courier New" w:cs="Courier New"/>
+                <w:color w:val="000000"/>
+              </w:rPr>
+              <w:t xml:space="preserve">NiCad </w:t>
+            </w:r>
+          </w:p>
+        </w:tc>
+        <w:tc>
+          <w:tcPr>
+            <w:tcW w:w="2447" w:type="dxa"/>
+            <w:vAlign w:val="center"/>
+          </w:tcPr>
+          <w:p>
+            <w:pPr>
+              <w:jc w:val="center"/>
+              <w:rPr>
+                <w:rFonts w:ascii="Courier New" w:hAnsi="Courier New" w:cs="Courier New"/>
+                <w:color w:val="000000"/>
+              </w:rPr>
+            </w:pPr>
+            <w:proofErr w:type="spellStart"/>
+            <w:r>
+              <w:rPr>
+                <w:rFonts w:ascii="Courier New" w:hAnsi="Courier New" w:cs="Courier New"/>
+                <w:color w:val="000000"/>
+              </w:rPr>
+              <w:t>SimCAD</w:t>
+            </w:r>
+            <w:proofErr w:type="spellEnd"/>
+          </w:p>
+        </w:tc>
+        <w:tc>
+          <w:tcPr>
+            <w:tcW w:w="2447" w:type="dxa"/>
+            <w:vAlign w:val="center"/>
+          </w:tcPr>
+          <w:p>
+            <w:pPr>
+              <w:jc w:val="center"/>
+              <w:rPr>
+                <w:rFonts w:ascii="Courier New" w:hAnsi="Courier New" w:cs="Courier New"/>
+              </w:rPr>
+            </w:pPr>
+            <w:proofErr w:type="spellStart"/>
+            <w:r>
+              <w:rPr>
+                <w:rFonts w:ascii="Courier New" w:hAnsi="Courier New" w:cs="Courier New"/>
+                <w:color w:val="000000"/>
+              </w:rPr>
+              <w:t>Sim</w:t>
+            </w:r>
+            <w:bookmarkStart w:id="0" w:name="_GoBack"/>
+            <w:bookmarkEnd w:id="0"/>
+            <w:r>
+              <w:rPr>
+                <w:rFonts w:ascii="Courier New" w:hAnsi="Courier New" w:cs="Courier New"/>
+                <w:color w:val="000000"/>
+              </w:rPr>
+              <w:t>CAD</w:t>
+            </w:r>
+            <w:proofErr w:type="spellEnd"/>
+          </w:p>
+        </w:tc>
+      </w:tr>
+      <w:tr>
+        <w:trPr>
+          <w:trHeight w:val="283"/>
+        </w:trPr>
+        <w:tc>
+          <w:tcPr>
+            <w:tcW w:w="2132" w:type="dxa"/>
+            <w:vAlign w:val="bottom"/>
+          </w:tcPr>
+          <w:p>
+            <w:pPr>
+              <w:jc w:val="center"/>
+              <w:rPr>
+                <w:rFonts w:ascii="Courier New" w:hAnsi="Courier New" w:cs="Courier New"/>
+                <w:b/>
+                <w:bCs/>
+              </w:rPr>
+            </w:pPr>
+            <w:r>
+              <w:rPr>
+                <w:rFonts w:ascii="Courier New" w:hAnsi="Courier New" w:cs="Courier New"/>
+                <w:color w:val="000000"/>
+              </w:rPr>
+              <w:t>4</w:t>
+            </w:r>
+          </w:p>
+        </w:tc>
+        <w:tc>
+          <w:tcPr>
+            <w:tcW w:w="2449" w:type="dxa"/>
+            <w:vAlign w:val="center"/>
+          </w:tcPr>
+          <w:p>
+            <w:pPr>
+              <w:jc w:val="center"/>
+              <w:rPr>
+                <w:rFonts w:ascii="Courier New" w:hAnsi="Courier New" w:cs="Courier New"/>
+                <w:color w:val="000000"/>
+              </w:rPr>
+            </w:pPr>
+            <w:proofErr w:type="spellStart"/>
+            <w:r>
+              <w:rPr>
+                <w:rFonts w:ascii="Courier New" w:hAnsi="Courier New" w:cs="Courier New"/>
+                <w:color w:val="000000"/>
+              </w:rPr>
+              <w:t>SimCAD</w:t>
+            </w:r>
+            <w:proofErr w:type="spellEnd"/>
+            <w:r>
+              <w:rPr>
+                <w:rFonts w:ascii="Courier New" w:hAnsi="Courier New" w:cs="Courier New"/>
+                <w:color w:val="000000"/>
+              </w:rPr>
+              <w:t xml:space="preserve"> </w:t>
+            </w:r>
+          </w:p>
+        </w:tc>
+        <w:tc>
+          <w:tcPr>
+            <w:tcW w:w="2447" w:type="dxa"/>
+            <w:vAlign w:val="center"/>
+          </w:tcPr>
+          <w:p>
+            <w:pPr>
+              <w:jc w:val="center"/>
+              <w:rPr>
+                <w:rFonts w:ascii="Courier New" w:hAnsi="Courier New" w:cs="Courier New"/>
+                <w:color w:val="000000"/>
+              </w:rPr>
+            </w:pPr>
+            <w:proofErr w:type="spellStart"/>
+            <w:r>
+              <w:rPr>
+                <w:rFonts w:ascii="Courier New" w:hAnsi="Courier New" w:cs="Courier New"/>
+                <w:color w:val="000000"/>
+              </w:rPr>
+              <w:t>iClones</w:t>
+            </w:r>
+            <w:proofErr w:type="spellEnd"/>
+          </w:p>
+        </w:tc>
+        <w:tc>
+          <w:tcPr>
+            <w:tcW w:w="2447" w:type="dxa"/>
+            <w:vAlign w:val="center"/>
+          </w:tcPr>
+          <w:p>
+            <w:pPr>
+              <w:jc w:val="center"/>
+              <w:rPr>
+                <w:rFonts w:ascii="Courier New" w:hAnsi="Courier New" w:cs="Courier New"/>
+              </w:rPr>
+            </w:pPr>
+            <w:r>
+              <w:rPr>
+                <w:rFonts w:ascii="Courier New" w:hAnsi="Courier New" w:cs="Courier New"/>
+                <w:color w:val="000000"/>
+              </w:rPr>
+              <w:t>Simian</w:t>
+            </w:r>
+          </w:p>
+        </w:tc>
+      </w:tr>
+      <w:tr>
+        <w:trPr>
+          <w:trHeight w:val="295"/>
+        </w:trPr>
+        <w:tc>
+          <w:tcPr>
+            <w:tcW w:w="2132" w:type="dxa"/>
+            <w:vAlign w:val="bottom"/>
+          </w:tcPr>
+          <w:p>
+            <w:pPr>
+              <w:jc w:val="center"/>
+              <w:rPr>
+                <w:rFonts w:ascii="Courier New" w:hAnsi="Courier New" w:cs="Courier New"/>
+                <w:b/>
+                <w:bCs/>
+              </w:rPr>
+            </w:pPr>
+            <w:r>
+              <w:rPr>
+                <w:rFonts w:ascii="Courier New" w:hAnsi="Courier New" w:cs="Courier New"/>
+                <w:color w:val="000000"/>
+              </w:rPr>
+              <w:t>5</w:t>
+            </w:r>
+          </w:p>
+        </w:tc>
+        <w:tc>
+          <w:tcPr>
+            <w:tcW w:w="2449" w:type="dxa"/>
+            <w:vAlign w:val="center"/>
+          </w:tcPr>
+          <w:p>
+            <w:pPr>
+              <w:jc w:val="center"/>
+              <w:rPr>
+                <w:rFonts w:ascii="Courier New" w:hAnsi="Courier New" w:cs="Courier New"/>
+                <w:color w:val="000000"/>
+              </w:rPr>
+            </w:pPr>
+            <w:proofErr w:type="spellStart"/>
+            <w:r>
+              <w:rPr>
+                <w:rFonts w:ascii="Courier New" w:hAnsi="Courier New" w:cs="Courier New"/>
+                <w:color w:val="000000"/>
+              </w:rPr>
+              <w:t>iClones</w:t>
+            </w:r>
+            <w:proofErr w:type="spellEnd"/>
+            <w:r>
+              <w:rPr>
+                <w:rFonts w:ascii="Courier New" w:hAnsi="Courier New" w:cs="Courier New"/>
+                <w:color w:val="000000"/>
+              </w:rPr>
+              <w:t xml:space="preserve"> </w:t>
+            </w:r>
+          </w:p>
+        </w:tc>
+        <w:tc>
+          <w:tcPr>
+            <w:tcW w:w="2447" w:type="dxa"/>
+            <w:vAlign w:val="center"/>
+          </w:tcPr>
+          <w:p>
+            <w:pPr>
+              <w:jc w:val="center"/>
+              <w:rPr>
+                <w:rFonts w:ascii="Courier New" w:hAnsi="Courier New" w:cs="Courier New"/>
+                <w:color w:val="000000"/>
+              </w:rPr>
+            </w:pPr>
+            <w:r>
+              <w:rPr>
+                <w:rFonts w:ascii="Courier New" w:hAnsi="Courier New" w:cs="Courier New"/>
+                <w:color w:val="000000"/>
+              </w:rPr>
+              <w:t>Simian</w:t>
+            </w:r>
+          </w:p>
+        </w:tc>
+        <w:tc>
+          <w:tcPr>
+            <w:tcW w:w="2447" w:type="dxa"/>
+            <w:vAlign w:val="center"/>
+          </w:tcPr>
+          <w:p>
+            <w:pPr>
+              <w:jc w:val="center"/>
+              <w:rPr>
+                <w:rFonts w:ascii="Courier New" w:hAnsi="Courier New" w:cs="Courier New"/>
+              </w:rPr>
+            </w:pPr>
+            <w:r>
+              <w:rPr>
+                <w:rFonts w:ascii="Courier New" w:hAnsi="Courier New" w:cs="Courier New"/>
+                <w:color w:val="000000"/>
+              </w:rPr>
+              <w:t>NiCad</w:t>
+            </w:r>
+          </w:p>
+        </w:tc>
+      </w:tr>
+      <w:tr>
+        <w:trPr>
+          <w:trHeight w:val="283"/>
+        </w:trPr>
+        <w:tc>
+          <w:tcPr>
+            <w:tcW w:w="2132" w:type="dxa"/>
+            <w:vAlign w:val="bottom"/>
+          </w:tcPr>
+          <w:p>
+            <w:pPr>
+              <w:jc w:val="center"/>
+              <w:rPr>
+                <w:rFonts w:ascii="Courier New" w:hAnsi="Courier New" w:cs="Courier New"/>
+                <w:b/>
+                <w:bCs/>
+              </w:rPr>
+            </w:pPr>
+            <w:r>
+              <w:rPr>
+                <w:rFonts w:ascii="Courier New" w:hAnsi="Courier New" w:cs="Courier New"/>
+                <w:color w:val="000000"/>
+              </w:rPr>
+              <w:t>6</w:t>
+            </w:r>
+          </w:p>
+        </w:tc>
+        <w:tc>
+          <w:tcPr>
+            <w:tcW w:w="2449" w:type="dxa"/>
+            <w:vAlign w:val="center"/>
+          </w:tcPr>
+          <w:p>
+            <w:pPr>
+              <w:jc w:val="center"/>
+              <w:rPr>
+                <w:rFonts w:ascii="Courier New" w:hAnsi="Courier New" w:cs="Courier New"/>
+                <w:color w:val="000000"/>
+              </w:rPr>
+            </w:pPr>
+            <w:r>
+              <w:rPr>
+                <w:rFonts w:ascii="Courier New" w:hAnsi="Courier New" w:cs="Courier New"/>
+                <w:color w:val="000000"/>
+              </w:rPr>
+              <w:t xml:space="preserve">Simian </w:t>
+            </w:r>
+          </w:p>
+        </w:tc>
+        <w:tc>
+          <w:tcPr>
+            <w:tcW w:w="2447" w:type="dxa"/>
+            <w:vAlign w:val="center"/>
+          </w:tcPr>
+          <w:p>
+            <w:pPr>
+              <w:jc w:val="center"/>
+              <w:rPr>
+                <w:rFonts w:ascii="Courier New" w:hAnsi="Courier New" w:cs="Courier New"/>
+                <w:color w:val="000000"/>
+              </w:rPr>
+            </w:pPr>
+            <w:r>
+              <w:rPr>
+                <w:rFonts w:ascii="Courier New" w:hAnsi="Courier New" w:cs="Courier New"/>
+                <w:color w:val="000000"/>
+              </w:rPr>
+              <w:t>NiCad</w:t>
+            </w:r>
+          </w:p>
+        </w:tc>
+        <w:tc>
+          <w:tcPr>
+            <w:tcW w:w="2447" w:type="dxa"/>
+            <w:vAlign w:val="center"/>
+          </w:tcPr>
+          <w:p>
+            <w:pPr>
+              <w:jc w:val="center"/>
+              <w:rPr>
+                <w:rFonts w:ascii="Courier New" w:hAnsi="Courier New" w:cs="Courier New"/>
+              </w:rPr>
+            </w:pPr>
+            <w:proofErr w:type="spellStart"/>
+            <w:r>
+              <w:rPr>
+                <w:rFonts w:ascii="Courier New" w:hAnsi="Courier New" w:cs="Courier New"/>
+                <w:color w:val="000000"/>
+              </w:rPr>
+              <w:t>iClones</w:t>
+            </w:r>
+            <w:proofErr w:type="spellEnd"/>
+          </w:p>
+        </w:tc>
+      </w:tr>
+    </w:tbl>
+    <w:p>
+      <w:pPr>
+        <w:rPr>
+          <w:b/>
+          <w:bCs/>
+        </w:rPr>
+      </w:pPr>
     </w:p>
     <w:p/>
     <w:p/>
@@ -3553,6 +4318,25 @@
     <w:uiPriority w:val="99"/>
     <w:rsid w:val="003E3C12"/>
   </w:style>
+  <w:style w:type="table" w:styleId="TableGrid">
+    <w:name w:val="Table Grid"/>
+    <w:basedOn w:val="TableNormal"/>
+    <w:uiPriority w:val="39"/>
+    <w:rsid w:val="00FA5F2B"/>
+    <w:pPr>
+      <w:spacing w:after="0" w:line="240" w:lineRule="auto"/>
+    </w:pPr>
+    <w:tblPr>
+      <w:tblBorders>
+        <w:top w:val="single" w:sz="4" w:space="0" w:color="auto"/>
+        <w:left w:val="single" w:sz="4" w:space="0" w:color="auto"/>
+        <w:bottom w:val="single" w:sz="4" w:space="0" w:color="auto"/>
+        <w:right w:val="single" w:sz="4" w:space="0" w:color="auto"/>
+        <w:insideH w:val="single" w:sz="4" w:space="0" w:color="auto"/>
+        <w:insideV w:val="single" w:sz="4" w:space="0" w:color="auto"/>
+      </w:tblBorders>
+    </w:tblPr>
+  </w:style>
 </w:styles>
 </file>
 

</xml_diff>